<commit_message>
Design completo e UML completo
</commit_message>
<xml_diff>
--- a/Documents/3. Design/UML Design.docx
+++ b/Documents/3. Design/UML Design.docx
@@ -930,7 +930,6 @@
         <w:jc w:val="both"/>
         <w:rPr>
           <w:rFonts w:ascii="Constantia" w:eastAsia="Constantia" w:hAnsi="Constantia" w:cs="Browallia New"/>
-          <w:color w:val="595959"/>
           <w:kern w:val="0"/>
           <w:lang w:val="en-GB" w:eastAsia="es-ES"/>
           <w14:ligatures w14:val="none"/>
@@ -1029,6 +1028,37 @@
           <w14:ligatures w14:val="none"/>
         </w:rPr>
         <w:t>shop owner ID</w:t>
+      </w:r>
+      <w:r>
+        <w:rPr>
+          <w:rFonts w:ascii="Constantia" w:eastAsia="Constantia" w:hAnsi="Constantia" w:cs="Browallia New"/>
+          <w:color w:val="595959"/>
+          <w:kern w:val="0"/>
+          <w:lang w:val="en-GB" w:eastAsia="es-ES"/>
+          <w14:ligatures w14:val="none"/>
+        </w:rPr>
+        <w:t xml:space="preserve">. </w:t>
+      </w:r>
+      <w:r>
+        <w:rPr>
+          <w:rFonts w:ascii="Constantia" w:eastAsia="Constantia" w:hAnsi="Constantia" w:cs="Browallia New"/>
+          <w:color w:val="595959"/>
+          <w:kern w:val="0"/>
+          <w:lang w:val="en-GB" w:eastAsia="es-ES"/>
+          <w14:ligatures w14:val="none"/>
+        </w:rPr>
+        <w:t xml:space="preserve">The shop owner beholds one or more </w:t>
+      </w:r>
+      <w:r>
+        <w:rPr>
+          <w:rFonts w:ascii="Constantia" w:eastAsia="Constantia" w:hAnsi="Constantia" w:cs="Browallia New"/>
+          <w:color w:val="595959"/>
+          <w:kern w:val="0"/>
+          <w:highlight w:val="yellow"/>
+          <w:lang w:val="en-GB" w:eastAsia="es-ES"/>
+          <w14:ligatures w14:val="none"/>
+        </w:rPr>
+        <w:t>shop</w:t>
       </w:r>
       <w:r>
         <w:rPr>
@@ -1176,28 +1206,38 @@
           <w:lang w:val="en-GB" w:eastAsia="es-ES"/>
           <w14:ligatures w14:val="none"/>
         </w:rPr>
-        <w:t>their products/services</w:t>
+        <w:t>their products/services and their prices</w:t>
       </w:r>
       <w:r>
         <w:rPr>
           <w:rFonts w:ascii="Constantia" w:hAnsi="Constantia"/>
           <w:color w:val="FFFFFF" w:themeColor="background1"/>
           <w:kern w:val="0"/>
-          <w:highlight w:val="red"/>
-          <w:lang w:val="en-GB" w:eastAsia="es-ES"/>
-          <w14:ligatures w14:val="none"/>
-        </w:rPr>
-        <w:t xml:space="preserve"> and their prices</w:t>
+          <w:lang w:val="en-GB" w:eastAsia="es-ES"/>
+          <w14:ligatures w14:val="none"/>
+        </w:rPr>
+        <w:t xml:space="preserve"> </w:t>
+      </w:r>
+      <w:r>
+        <w:rPr>
+          <w:rFonts w:ascii="Constantia" w:hAnsi="Constantia"/>
+          <w:color w:val="595959" w:themeColor="text1" w:themeTint="A6"/>
+          <w:kern w:val="0"/>
+          <w:lang w:val="en-GB" w:eastAsia="es-ES"/>
+          <w14:ligatures w14:val="none"/>
+        </w:rPr>
+        <w:t xml:space="preserve">and of course </w:t>
       </w:r>
       <w:r>
         <w:rPr>
           <w:rFonts w:ascii="Constantia" w:hAnsi="Constantia"/>
           <w:color w:val="FFFFFF" w:themeColor="background1"/>
           <w:kern w:val="0"/>
-          <w:lang w:val="en-GB" w:eastAsia="es-ES"/>
-          <w14:ligatures w14:val="none"/>
-        </w:rPr>
-        <w:t xml:space="preserve"> </w:t>
+          <w:highlight w:val="red"/>
+          <w:lang w:val="en-GB" w:eastAsia="es-ES"/>
+          <w14:ligatures w14:val="none"/>
+        </w:rPr>
+        <w:t>modify</w:t>
       </w:r>
       <w:r>
         <w:rPr>
@@ -1207,19 +1247,9 @@
           <w:lang w:val="en-GB" w:eastAsia="es-ES"/>
           <w14:ligatures w14:val="none"/>
         </w:rPr>
-        <w:t xml:space="preserve">and of course </w:t>
-      </w:r>
-      <w:r>
-        <w:rPr>
-          <w:rFonts w:ascii="Constantia" w:hAnsi="Constantia"/>
-          <w:color w:val="FFFFFF" w:themeColor="background1"/>
-          <w:kern w:val="0"/>
-          <w:highlight w:val="red"/>
-          <w:lang w:val="en-GB" w:eastAsia="es-ES"/>
-          <w14:ligatures w14:val="none"/>
-        </w:rPr>
-        <w:t>modify</w:t>
-      </w:r>
+        <w:t xml:space="preserve"> them </w:t>
+      </w:r>
+      <w:proofErr w:type="gramStart"/>
       <w:r>
         <w:rPr>
           <w:rFonts w:ascii="Constantia" w:hAnsi="Constantia"/>
@@ -1228,7 +1258,18 @@
           <w:lang w:val="en-GB" w:eastAsia="es-ES"/>
           <w14:ligatures w14:val="none"/>
         </w:rPr>
-        <w:t xml:space="preserve"> them in any occasion.</w:t>
+        <w:t>in</w:t>
+      </w:r>
+      <w:proofErr w:type="gramEnd"/>
+      <w:r>
+        <w:rPr>
+          <w:rFonts w:ascii="Constantia" w:hAnsi="Constantia"/>
+          <w:color w:val="595959" w:themeColor="text1" w:themeTint="A6"/>
+          <w:kern w:val="0"/>
+          <w:lang w:val="en-GB" w:eastAsia="es-ES"/>
+          <w14:ligatures w14:val="none"/>
+        </w:rPr>
+        <w:t xml:space="preserve"> any occasion.</w:t>
       </w:r>
       <w:r>
         <w:rPr>
@@ -1346,6 +1387,266 @@
         </w:rPr>
         <w:t xml:space="preserve"> </w:t>
       </w:r>
+      <w:r>
+        <w:rPr>
+          <w:rFonts w:ascii="Constantia" w:eastAsia="Constantia" w:hAnsi="Constantia" w:cs="Browallia New"/>
+          <w:color w:val="595959"/>
+          <w:kern w:val="0"/>
+          <w:lang w:val="en-GB" w:eastAsia="es-ES"/>
+          <w14:ligatures w14:val="none"/>
+        </w:rPr>
+        <w:t xml:space="preserve">Each shop </w:t>
+      </w:r>
+      <w:r>
+        <w:rPr>
+          <w:rFonts w:ascii="Constantia" w:eastAsia="Constantia" w:hAnsi="Constantia" w:cs="Browallia New"/>
+          <w:color w:val="FFFFFF" w:themeColor="background1"/>
+          <w:kern w:val="0"/>
+          <w:highlight w:val="magenta"/>
+          <w:lang w:val="en-GB" w:eastAsia="es-ES"/>
+          <w14:ligatures w14:val="none"/>
+        </w:rPr>
+        <w:t>has</w:t>
+      </w:r>
+      <w:r>
+        <w:rPr>
+          <w:rFonts w:ascii="Constantia" w:eastAsia="Constantia" w:hAnsi="Constantia" w:cs="Browallia New"/>
+          <w:color w:val="595959"/>
+          <w:kern w:val="0"/>
+          <w:lang w:val="en-GB" w:eastAsia="es-ES"/>
+          <w14:ligatures w14:val="none"/>
+        </w:rPr>
+        <w:t xml:space="preserve"> some products, which </w:t>
+      </w:r>
+      <w:r>
+        <w:rPr>
+          <w:rFonts w:ascii="Constantia" w:eastAsia="Constantia" w:hAnsi="Constantia" w:cs="Browallia New"/>
+          <w:color w:val="FFFFFF" w:themeColor="background1"/>
+          <w:kern w:val="0"/>
+          <w:highlight w:val="darkMagenta"/>
+          <w:lang w:val="en-GB" w:eastAsia="es-ES"/>
+          <w14:ligatures w14:val="none"/>
+        </w:rPr>
+        <w:t>can be of two types</w:t>
+      </w:r>
+      <w:r>
+        <w:rPr>
+          <w:rFonts w:ascii="Constantia" w:eastAsia="Constantia" w:hAnsi="Constantia" w:cs="Browallia New"/>
+          <w:kern w:val="0"/>
+          <w:lang w:val="en-GB" w:eastAsia="es-ES"/>
+          <w14:ligatures w14:val="none"/>
+        </w:rPr>
+        <w:t xml:space="preserve">: either </w:t>
+      </w:r>
+      <w:proofErr w:type="gramStart"/>
+      <w:r>
+        <w:rPr>
+          <w:rFonts w:ascii="Constantia" w:eastAsia="Constantia" w:hAnsi="Constantia" w:cs="Browallia New"/>
+          <w:kern w:val="0"/>
+          <w:lang w:val="en-GB" w:eastAsia="es-ES"/>
+          <w14:ligatures w14:val="none"/>
+        </w:rPr>
+        <w:t>a</w:t>
+      </w:r>
+      <w:proofErr w:type="gramEnd"/>
+      <w:r>
+        <w:rPr>
+          <w:rFonts w:ascii="Constantia" w:eastAsia="Constantia" w:hAnsi="Constantia" w:cs="Browallia New"/>
+          <w:kern w:val="0"/>
+          <w:lang w:val="en-GB" w:eastAsia="es-ES"/>
+          <w14:ligatures w14:val="none"/>
+        </w:rPr>
+        <w:t xml:space="preserve"> </w:t>
+      </w:r>
+      <w:r>
+        <w:rPr>
+          <w:rFonts w:ascii="Constantia" w:eastAsia="Constantia" w:hAnsi="Constantia" w:cs="Browallia New"/>
+          <w:kern w:val="0"/>
+          <w:highlight w:val="yellow"/>
+          <w:lang w:val="en-GB" w:eastAsia="es-ES"/>
+          <w14:ligatures w14:val="none"/>
+        </w:rPr>
+        <w:t>item</w:t>
+      </w:r>
+      <w:r>
+        <w:rPr>
+          <w:rFonts w:ascii="Constantia" w:eastAsia="Constantia" w:hAnsi="Constantia" w:cs="Browallia New"/>
+          <w:kern w:val="0"/>
+          <w:lang w:val="en-GB" w:eastAsia="es-ES"/>
+          <w14:ligatures w14:val="none"/>
+        </w:rPr>
+        <w:t xml:space="preserve"> or a </w:t>
+      </w:r>
+      <w:r>
+        <w:rPr>
+          <w:rFonts w:ascii="Constantia" w:eastAsia="Constantia" w:hAnsi="Constantia" w:cs="Browallia New"/>
+          <w:kern w:val="0"/>
+          <w:highlight w:val="yellow"/>
+          <w:lang w:val="en-GB" w:eastAsia="es-ES"/>
+          <w14:ligatures w14:val="none"/>
+        </w:rPr>
+        <w:t>service</w:t>
+      </w:r>
+      <w:r>
+        <w:rPr>
+          <w:rFonts w:ascii="Constantia" w:eastAsia="Constantia" w:hAnsi="Constantia" w:cs="Browallia New"/>
+          <w:kern w:val="0"/>
+          <w:lang w:val="en-GB" w:eastAsia="es-ES"/>
+          <w14:ligatures w14:val="none"/>
+        </w:rPr>
+        <w:t xml:space="preserve">. The item will be </w:t>
+      </w:r>
+      <w:r>
+        <w:rPr>
+          <w:rFonts w:ascii="Constantia" w:eastAsia="Constantia" w:hAnsi="Constantia" w:cs="Browallia New"/>
+          <w:kern w:val="0"/>
+          <w:highlight w:val="cyan"/>
+          <w:lang w:val="en-GB" w:eastAsia="es-ES"/>
+          <w14:ligatures w14:val="none"/>
+        </w:rPr>
+        <w:t>characterized by</w:t>
+      </w:r>
+      <w:r>
+        <w:rPr>
+          <w:rFonts w:ascii="Constantia" w:eastAsia="Constantia" w:hAnsi="Constantia" w:cs="Browallia New"/>
+          <w:kern w:val="0"/>
+          <w:lang w:val="en-GB" w:eastAsia="es-ES"/>
+          <w14:ligatures w14:val="none"/>
+        </w:rPr>
+        <w:t xml:space="preserve"> the </w:t>
+      </w:r>
+      <w:r>
+        <w:rPr>
+          <w:rFonts w:ascii="Constantia" w:eastAsia="Constantia" w:hAnsi="Constantia" w:cs="Browallia New"/>
+          <w:kern w:val="0"/>
+          <w:highlight w:val="green"/>
+          <w:lang w:val="en-GB" w:eastAsia="es-ES"/>
+          <w14:ligatures w14:val="none"/>
+        </w:rPr>
+        <w:t>quantity</w:t>
+      </w:r>
+      <w:r>
+        <w:rPr>
+          <w:rFonts w:ascii="Constantia" w:eastAsia="Constantia" w:hAnsi="Constantia" w:cs="Browallia New"/>
+          <w:kern w:val="0"/>
+          <w:lang w:val="en-GB" w:eastAsia="es-ES"/>
+          <w14:ligatures w14:val="none"/>
+        </w:rPr>
+        <w:t xml:space="preserve"> present in the shop, instead the service by </w:t>
+      </w:r>
+      <w:r>
+        <w:rPr>
+          <w:rFonts w:ascii="Constantia" w:eastAsia="Constantia" w:hAnsi="Constantia" w:cs="Browallia New"/>
+          <w:kern w:val="0"/>
+          <w:highlight w:val="green"/>
+          <w:lang w:val="en-GB" w:eastAsia="es-ES"/>
+          <w14:ligatures w14:val="none"/>
+        </w:rPr>
+        <w:t>the availability</w:t>
+      </w:r>
+      <w:r>
+        <w:rPr>
+          <w:rFonts w:ascii="Constantia" w:eastAsia="Constantia" w:hAnsi="Constantia" w:cs="Browallia New"/>
+          <w:kern w:val="0"/>
+          <w:lang w:val="en-GB" w:eastAsia="es-ES"/>
+          <w14:ligatures w14:val="none"/>
+        </w:rPr>
+        <w:t xml:space="preserve">. </w:t>
+      </w:r>
+      <w:r>
+        <w:rPr>
+          <w:rFonts w:ascii="Constantia" w:eastAsia="Constantia" w:hAnsi="Constantia" w:cs="Browallia New"/>
+          <w:color w:val="595959"/>
+          <w:kern w:val="0"/>
+          <w:lang w:val="en-GB" w:eastAsia="es-ES"/>
+          <w14:ligatures w14:val="none"/>
+        </w:rPr>
+        <w:t xml:space="preserve">If in the shop arrives a costumer without the </w:t>
+      </w:r>
+      <w:proofErr w:type="spellStart"/>
+      <w:r>
+        <w:rPr>
+          <w:rFonts w:ascii="Constantia" w:eastAsia="Constantia" w:hAnsi="Constantia" w:cs="Browallia New"/>
+          <w:color w:val="595959"/>
+          <w:kern w:val="0"/>
+          <w:lang w:val="en-GB" w:eastAsia="es-ES"/>
+          <w14:ligatures w14:val="none"/>
+        </w:rPr>
+        <w:t>Iqueue</w:t>
+      </w:r>
+      <w:proofErr w:type="spellEnd"/>
+      <w:r>
+        <w:rPr>
+          <w:rFonts w:ascii="Constantia" w:eastAsia="Constantia" w:hAnsi="Constantia" w:cs="Browallia New"/>
+          <w:color w:val="595959"/>
+          <w:kern w:val="0"/>
+          <w:lang w:val="en-GB" w:eastAsia="es-ES"/>
+          <w14:ligatures w14:val="none"/>
+        </w:rPr>
+        <w:t xml:space="preserve"> app, the shop owner should manually </w:t>
+      </w:r>
+      <w:r>
+        <w:rPr>
+          <w:rFonts w:ascii="Constantia" w:eastAsia="Constantia" w:hAnsi="Constantia" w:cs="Browallia New"/>
+          <w:color w:val="FFFFFF" w:themeColor="background1"/>
+          <w:kern w:val="0"/>
+          <w:highlight w:val="red"/>
+          <w:lang w:val="en-GB" w:eastAsia="es-ES"/>
+          <w14:ligatures w14:val="none"/>
+        </w:rPr>
+        <w:t>increment/decrement</w:t>
+      </w:r>
+      <w:r>
+        <w:rPr>
+          <w:rFonts w:ascii="Constantia" w:eastAsia="Constantia" w:hAnsi="Constantia" w:cs="Browallia New"/>
+          <w:color w:val="FFFFFF" w:themeColor="background1"/>
+          <w:kern w:val="0"/>
+          <w:lang w:val="en-GB" w:eastAsia="es-ES"/>
+          <w14:ligatures w14:val="none"/>
+        </w:rPr>
+        <w:t xml:space="preserve"> </w:t>
+      </w:r>
+      <w:r>
+        <w:rPr>
+          <w:rFonts w:ascii="Constantia" w:eastAsia="Constantia" w:hAnsi="Constantia" w:cs="Browallia New"/>
+          <w:color w:val="595959"/>
+          <w:kern w:val="0"/>
+          <w:lang w:val="en-GB" w:eastAsia="es-ES"/>
+          <w14:ligatures w14:val="none"/>
+        </w:rPr>
+        <w:t xml:space="preserve">the </w:t>
+      </w:r>
+      <w:r>
+        <w:rPr>
+          <w:rFonts w:ascii="Constantia" w:eastAsia="Constantia" w:hAnsi="Constantia" w:cs="Browallia New"/>
+          <w:color w:val="595959"/>
+          <w:kern w:val="0"/>
+          <w:highlight w:val="yellow"/>
+          <w:lang w:val="en-GB" w:eastAsia="es-ES"/>
+          <w14:ligatures w14:val="none"/>
+        </w:rPr>
+        <w:t>queue</w:t>
+      </w:r>
+      <w:r>
+        <w:rPr>
+          <w:rFonts w:ascii="Constantia" w:eastAsia="Constantia" w:hAnsi="Constantia" w:cs="Browallia New"/>
+          <w:color w:val="595959"/>
+          <w:kern w:val="0"/>
+          <w:lang w:val="en-GB" w:eastAsia="es-ES"/>
+          <w14:ligatures w14:val="none"/>
+        </w:rPr>
+        <w:t xml:space="preserve"> number.</w:t>
+      </w:r>
+      <w:r>
+        <w:rPr>
+          <w:rFonts w:ascii="Constantia" w:eastAsia="Constantia" w:hAnsi="Constantia" w:cs="Browallia New"/>
+          <w:color w:val="595959"/>
+          <w:kern w:val="0"/>
+          <w:lang w:val="en-GB" w:eastAsia="es-ES"/>
+          <w14:ligatures w14:val="none"/>
+        </w:rPr>
+        <w:t xml:space="preserve"> </w:t>
+      </w:r>
     </w:p>
     <w:p>
       <w:pPr>
@@ -1653,6 +1954,7 @@
         </w:rPr>
         <w:t xml:space="preserve"> </w:t>
       </w:r>
+      <w:proofErr w:type="gramStart"/>
       <w:r>
         <w:rPr>
           <w:rFonts w:ascii="Constantia" w:eastAsia="Constantia" w:hAnsi="Constantia" w:cs="Browallia New"/>
@@ -1664,6 +1966,7 @@
         </w:rPr>
         <w:t>be:</w:t>
       </w:r>
+      <w:proofErr w:type="gramEnd"/>
       <w:r>
         <w:rPr>
           <w:rFonts w:ascii="Constantia" w:eastAsia="Constantia" w:hAnsi="Constantia" w:cs="Browallia New"/>
@@ -1746,7 +2049,48 @@
           <w:lang w:val="en-GB" w:eastAsia="es-ES"/>
           <w14:ligatures w14:val="none"/>
         </w:rPr>
-        <w:t xml:space="preserve"> with the location of the shops and the </w:t>
+        <w:t xml:space="preserve"> with the location of the shops and </w:t>
+      </w:r>
+      <w:r>
+        <w:rPr>
+          <w:rFonts w:ascii="Constantia" w:eastAsia="Constantia" w:hAnsi="Constantia" w:cs="Browallia New"/>
+          <w:color w:val="595959"/>
+          <w:kern w:val="0"/>
+          <w:lang w:val="en-GB" w:eastAsia="es-ES"/>
+          <w14:ligatures w14:val="none"/>
+        </w:rPr>
+        <w:t xml:space="preserve">the costumer </w:t>
+      </w:r>
+      <w:r>
+        <w:rPr>
+          <w:rFonts w:ascii="Constantia" w:eastAsia="Constantia" w:hAnsi="Constantia" w:cs="Browallia New"/>
+          <w:color w:val="595959"/>
+          <w:kern w:val="0"/>
+          <w:highlight w:val="magenta"/>
+          <w:lang w:val="en-GB" w:eastAsia="es-ES"/>
+          <w14:ligatures w14:val="none"/>
+        </w:rPr>
+        <w:t>sees</w:t>
+      </w:r>
+      <w:r>
+        <w:rPr>
+          <w:rFonts w:ascii="Constantia" w:eastAsia="Constantia" w:hAnsi="Constantia" w:cs="Browallia New"/>
+          <w:color w:val="595959"/>
+          <w:kern w:val="0"/>
+          <w:lang w:val="en-GB" w:eastAsia="es-ES"/>
+          <w14:ligatures w14:val="none"/>
+        </w:rPr>
+        <w:t xml:space="preserve"> </w:t>
+      </w:r>
+      <w:r>
+        <w:rPr>
+          <w:rFonts w:ascii="Constantia" w:eastAsia="Constantia" w:hAnsi="Constantia" w:cs="Browallia New"/>
+          <w:color w:val="595959"/>
+          <w:kern w:val="0"/>
+          <w:lang w:val="en-GB" w:eastAsia="es-ES"/>
+          <w14:ligatures w14:val="none"/>
+        </w:rPr>
+        <w:t xml:space="preserve">the </w:t>
       </w:r>
       <w:r>
         <w:rPr>
@@ -1767,7 +2111,48 @@
           <w:lang w:val="en-GB" w:eastAsia="es-ES"/>
           <w14:ligatures w14:val="none"/>
         </w:rPr>
-        <w:t xml:space="preserve"> in front of each one. The client </w:t>
+        <w:t xml:space="preserve"> </w:t>
+      </w:r>
+      <w:r>
+        <w:rPr>
+          <w:rFonts w:ascii="Constantia" w:eastAsia="Constantia" w:hAnsi="Constantia" w:cs="Browallia New"/>
+          <w:color w:val="595959"/>
+          <w:kern w:val="0"/>
+          <w:lang w:val="en-GB" w:eastAsia="es-ES"/>
+          <w14:ligatures w14:val="none"/>
+        </w:rPr>
+        <w:t xml:space="preserve">they </w:t>
+      </w:r>
+      <w:r>
+        <w:rPr>
+          <w:rFonts w:ascii="Constantia" w:eastAsia="Constantia" w:hAnsi="Constantia" w:cs="Browallia New"/>
+          <w:color w:val="595959"/>
+          <w:kern w:val="0"/>
+          <w:highlight w:val="magenta"/>
+          <w:lang w:val="en-GB" w:eastAsia="es-ES"/>
+          <w14:ligatures w14:val="none"/>
+        </w:rPr>
+        <w:t>have</w:t>
+      </w:r>
+      <w:r>
+        <w:rPr>
+          <w:rFonts w:ascii="Constantia" w:eastAsia="Constantia" w:hAnsi="Constantia" w:cs="Browallia New"/>
+          <w:color w:val="595959"/>
+          <w:kern w:val="0"/>
+          <w:lang w:val="en-GB" w:eastAsia="es-ES"/>
+          <w14:ligatures w14:val="none"/>
+        </w:rPr>
+        <w:t xml:space="preserve"> </w:t>
+      </w:r>
+      <w:r>
+        <w:rPr>
+          <w:rFonts w:ascii="Constantia" w:eastAsia="Constantia" w:hAnsi="Constantia" w:cs="Browallia New"/>
+          <w:color w:val="595959"/>
+          <w:kern w:val="0"/>
+          <w:lang w:val="en-GB" w:eastAsia="es-ES"/>
+          <w14:ligatures w14:val="none"/>
+        </w:rPr>
+        <w:t xml:space="preserve">in front of each one. The client </w:t>
       </w:r>
       <w:r>
         <w:rPr>
@@ -1795,26 +2180,101 @@
           <w:rFonts w:ascii="Constantia" w:eastAsia="Constantia" w:hAnsi="Constantia" w:cs="Browallia New"/>
           <w:color w:val="595959"/>
           <w:kern w:val="0"/>
+          <w:highlight w:val="yellow"/>
+          <w:lang w:val="en-GB" w:eastAsia="es-ES"/>
+          <w14:ligatures w14:val="none"/>
+        </w:rPr>
+        <w:t>shop</w:t>
+      </w:r>
+      <w:r>
+        <w:rPr>
+          <w:rFonts w:ascii="Constantia" w:eastAsia="Constantia" w:hAnsi="Constantia" w:cs="Browallia New"/>
+          <w:color w:val="595959"/>
+          <w:kern w:val="0"/>
+          <w:lang w:val="en-GB" w:eastAsia="es-ES"/>
+          <w14:ligatures w14:val="none"/>
+        </w:rPr>
+        <w:t xml:space="preserve"> where he/she wants to go and from another menu it</w:t>
+      </w:r>
+      <w:r>
+        <w:rPr>
+          <w:rFonts w:ascii="Constantia" w:eastAsia="Constantia" w:hAnsi="Constantia" w:cs="Browallia New"/>
+          <w:color w:val="595959"/>
+          <w:kern w:val="0"/>
+          <w:lang w:val="en-GB" w:eastAsia="es-ES"/>
+          <w14:ligatures w14:val="none"/>
+        </w:rPr>
+        <w:t xml:space="preserve"> </w:t>
+      </w:r>
+      <w:r>
+        <w:rPr>
+          <w:rFonts w:ascii="Constantia" w:eastAsia="Constantia" w:hAnsi="Constantia" w:cs="Browallia New"/>
+          <w:color w:val="FFFFFF" w:themeColor="background1"/>
+          <w:kern w:val="0"/>
+          <w:highlight w:val="magenta"/>
+          <w:lang w:val="en-GB" w:eastAsia="es-ES"/>
+          <w14:ligatures w14:val="none"/>
+        </w:rPr>
+        <w:t>makes</w:t>
+      </w:r>
+      <w:r>
+        <w:rPr>
+          <w:rFonts w:ascii="Constantia" w:eastAsia="Constantia" w:hAnsi="Constantia" w:cs="Browallia New"/>
+          <w:color w:val="595959"/>
+          <w:kern w:val="0"/>
+          <w:lang w:val="en-GB" w:eastAsia="es-ES"/>
+          <w14:ligatures w14:val="none"/>
+        </w:rPr>
+        <w:t xml:space="preserve"> a </w:t>
+      </w:r>
+      <w:proofErr w:type="gramStart"/>
+      <w:r>
+        <w:rPr>
+          <w:rFonts w:ascii="Constantia" w:eastAsia="Constantia" w:hAnsi="Constantia" w:cs="Browallia New"/>
+          <w:color w:val="595959"/>
+          <w:kern w:val="0"/>
+          <w:highlight w:val="yellow"/>
+          <w:lang w:val="en-GB" w:eastAsia="es-ES"/>
+          <w14:ligatures w14:val="none"/>
+        </w:rPr>
+        <w:t>booking</w:t>
+      </w:r>
+      <w:r>
+        <w:rPr>
+          <w:rFonts w:ascii="Constantia" w:eastAsia="Constantia" w:hAnsi="Constantia" w:cs="Browallia New"/>
+          <w:color w:val="595959"/>
+          <w:kern w:val="0"/>
+          <w:lang w:val="en-GB" w:eastAsia="es-ES"/>
+          <w14:ligatures w14:val="none"/>
+        </w:rPr>
+        <w:t>:</w:t>
+      </w:r>
+      <w:proofErr w:type="gramEnd"/>
+      <w:r>
+        <w:rPr>
+          <w:rFonts w:ascii="Constantia" w:eastAsia="Constantia" w:hAnsi="Constantia" w:cs="Browallia New"/>
+          <w:color w:val="595959"/>
+          <w:kern w:val="0"/>
+          <w:lang w:val="en-GB" w:eastAsia="es-ES"/>
+          <w14:ligatures w14:val="none"/>
+        </w:rPr>
+        <w:t xml:space="preserve"> </w:t>
+      </w:r>
+      <w:r>
+        <w:rPr>
+          <w:rFonts w:ascii="Constantia" w:eastAsia="Constantia" w:hAnsi="Constantia" w:cs="Browallia New"/>
+          <w:color w:val="FFFFFF" w:themeColor="background1"/>
+          <w:kern w:val="0"/>
           <w:highlight w:val="red"/>
           <w:lang w:val="en-GB" w:eastAsia="es-ES"/>
           <w14:ligatures w14:val="none"/>
         </w:rPr>
-        <w:t>shop</w:t>
-      </w:r>
-      <w:r>
-        <w:rPr>
-          <w:rFonts w:ascii="Constantia" w:eastAsia="Constantia" w:hAnsi="Constantia" w:cs="Browallia New"/>
-          <w:color w:val="595959"/>
-          <w:kern w:val="0"/>
-          <w:lang w:val="en-GB" w:eastAsia="es-ES"/>
-          <w14:ligatures w14:val="none"/>
-        </w:rPr>
-        <w:t xml:space="preserve"> where he/she wants to go and from another menu it</w:t>
-      </w:r>
-      <w:r>
-        <w:rPr>
-          <w:rFonts w:ascii="Constantia" w:eastAsia="Constantia" w:hAnsi="Constantia" w:cs="Browallia New"/>
-          <w:color w:val="595959"/>
+        <w:t>selects the time slot</w:t>
+      </w:r>
+      <w:r>
+        <w:rPr>
+          <w:rFonts w:ascii="Constantia" w:eastAsia="Constantia" w:hAnsi="Constantia" w:cs="Browallia New"/>
+          <w:color w:val="FFFFFF" w:themeColor="background1"/>
           <w:kern w:val="0"/>
           <w:lang w:val="en-GB" w:eastAsia="es-ES"/>
           <w14:ligatures w14:val="none"/>
@@ -1826,21 +2286,506 @@
           <w:rFonts w:ascii="Constantia" w:eastAsia="Constantia" w:hAnsi="Constantia" w:cs="Browallia New"/>
           <w:color w:val="595959"/>
           <w:kern w:val="0"/>
+          <w:lang w:val="en-GB" w:eastAsia="es-ES"/>
+          <w14:ligatures w14:val="none"/>
+        </w:rPr>
+        <w:t xml:space="preserve">in which he/she will arrive. After that a </w:t>
+      </w:r>
+      <w:r>
+        <w:rPr>
+          <w:rFonts w:ascii="Constantia" w:eastAsia="Constantia" w:hAnsi="Constantia" w:cs="Browallia New"/>
+          <w:color w:val="595959"/>
+          <w:kern w:val="0"/>
+          <w:highlight w:val="yellow"/>
+          <w:lang w:val="en-GB" w:eastAsia="es-ES"/>
+          <w14:ligatures w14:val="none"/>
+        </w:rPr>
+        <w:t>QR code</w:t>
+      </w:r>
+      <w:r>
+        <w:rPr>
+          <w:rFonts w:ascii="Constantia" w:eastAsia="Constantia" w:hAnsi="Constantia" w:cs="Browallia New"/>
+          <w:color w:val="595959"/>
+          <w:kern w:val="0"/>
+          <w:lang w:val="en-GB" w:eastAsia="es-ES"/>
+          <w14:ligatures w14:val="none"/>
+        </w:rPr>
+        <w:t xml:space="preserve"> will be </w:t>
+      </w:r>
+      <w:r>
+        <w:rPr>
+          <w:rFonts w:ascii="Constantia" w:eastAsia="Constantia" w:hAnsi="Constantia" w:cs="Browallia New"/>
+          <w:color w:val="595959"/>
+          <w:kern w:val="0"/>
+          <w:highlight w:val="red"/>
+          <w:lang w:val="en-GB" w:eastAsia="es-ES"/>
+          <w14:ligatures w14:val="none"/>
+        </w:rPr>
+        <w:t>generated</w:t>
+      </w:r>
+      <w:r>
+        <w:rPr>
+          <w:rFonts w:ascii="Constantia" w:eastAsia="Constantia" w:hAnsi="Constantia" w:cs="Browallia New"/>
+          <w:color w:val="595959"/>
+          <w:kern w:val="0"/>
+          <w:lang w:val="en-GB" w:eastAsia="es-ES"/>
+          <w14:ligatures w14:val="none"/>
+        </w:rPr>
+        <w:t xml:space="preserve"> </w:t>
+      </w:r>
+      <w:r>
+        <w:rPr>
+          <w:rFonts w:ascii="Constantia" w:eastAsia="Constantia" w:hAnsi="Constantia" w:cs="Browallia New"/>
+          <w:color w:val="595959"/>
+          <w:kern w:val="0"/>
+          <w:lang w:val="en-GB" w:eastAsia="es-ES"/>
+          <w14:ligatures w14:val="none"/>
+        </w:rPr>
+        <w:t xml:space="preserve">by the app </w:t>
+      </w:r>
+      <w:r>
+        <w:rPr>
+          <w:rFonts w:ascii="Constantia" w:eastAsia="Constantia" w:hAnsi="Constantia" w:cs="Browallia New"/>
+          <w:color w:val="595959"/>
+          <w:kern w:val="0"/>
+          <w:lang w:val="en-GB" w:eastAsia="es-ES"/>
+          <w14:ligatures w14:val="none"/>
+        </w:rPr>
+        <w:t xml:space="preserve">for the costumer </w:t>
+      </w:r>
+      <w:r>
+        <w:rPr>
+          <w:rFonts w:ascii="Constantia" w:eastAsia="Constantia" w:hAnsi="Constantia" w:cs="Browallia New"/>
+          <w:color w:val="595959"/>
+          <w:kern w:val="0"/>
+          <w:lang w:val="en-GB" w:eastAsia="es-ES"/>
+          <w14:ligatures w14:val="none"/>
+        </w:rPr>
+        <w:t>and containing the information of the queue</w:t>
+      </w:r>
+      <w:r>
+        <w:rPr>
+          <w:rFonts w:ascii="Constantia" w:eastAsia="Constantia" w:hAnsi="Constantia" w:cs="Browallia New"/>
+          <w:color w:val="595959"/>
+          <w:kern w:val="0"/>
+          <w:lang w:val="en-GB" w:eastAsia="es-ES"/>
+          <w14:ligatures w14:val="none"/>
+        </w:rPr>
+        <w:t xml:space="preserve"> </w:t>
+      </w:r>
+      <w:r>
+        <w:rPr>
+          <w:rFonts w:ascii="Constantia" w:eastAsia="Constantia" w:hAnsi="Constantia" w:cs="Browallia New"/>
+          <w:color w:val="595959"/>
+          <w:kern w:val="0"/>
+          <w:lang w:val="en-GB" w:eastAsia="es-ES"/>
+          <w14:ligatures w14:val="none"/>
+        </w:rPr>
+        <w:t xml:space="preserve">and at the same time a notification </w:t>
+      </w:r>
+      <w:r>
+        <w:rPr>
+          <w:rFonts w:ascii="Constantia" w:eastAsia="Constantia" w:hAnsi="Constantia" w:cs="Browallia New"/>
+          <w:color w:val="595959"/>
+          <w:kern w:val="0"/>
+          <w:highlight w:val="red"/>
+          <w:lang w:val="en-GB" w:eastAsia="es-ES"/>
+          <w14:ligatures w14:val="none"/>
+        </w:rPr>
+        <w:t>will be sent</w:t>
+      </w:r>
+      <w:r>
+        <w:rPr>
+          <w:rFonts w:ascii="Constantia" w:eastAsia="Constantia" w:hAnsi="Constantia" w:cs="Browallia New"/>
+          <w:color w:val="595959"/>
+          <w:kern w:val="0"/>
+          <w:lang w:val="en-GB" w:eastAsia="es-ES"/>
+          <w14:ligatures w14:val="none"/>
+        </w:rPr>
+        <w:t xml:space="preserve"> to the shop owner</w:t>
+      </w:r>
+      <w:r>
+        <w:rPr>
+          <w:rFonts w:ascii="Constantia" w:eastAsia="Constantia" w:hAnsi="Constantia" w:cs="Browallia New"/>
+          <w:color w:val="595959"/>
+          <w:kern w:val="0"/>
+          <w:lang w:val="en-GB" w:eastAsia="es-ES"/>
+          <w14:ligatures w14:val="none"/>
+        </w:rPr>
+        <w:t xml:space="preserve"> by the </w:t>
+      </w:r>
+      <w:proofErr w:type="spellStart"/>
+      <w:r>
+        <w:rPr>
+          <w:rFonts w:ascii="Constantia" w:eastAsia="Constantia" w:hAnsi="Constantia" w:cs="Browallia New"/>
+          <w:color w:val="595959"/>
+          <w:kern w:val="0"/>
+          <w:lang w:val="en-GB" w:eastAsia="es-ES"/>
+          <w14:ligatures w14:val="none"/>
+        </w:rPr>
+        <w:t>Iqueue</w:t>
+      </w:r>
+      <w:proofErr w:type="spellEnd"/>
+      <w:r>
+        <w:rPr>
+          <w:rFonts w:ascii="Constantia" w:eastAsia="Constantia" w:hAnsi="Constantia" w:cs="Browallia New"/>
+          <w:color w:val="595959"/>
+          <w:kern w:val="0"/>
+          <w:lang w:val="en-GB" w:eastAsia="es-ES"/>
+          <w14:ligatures w14:val="none"/>
+        </w:rPr>
+        <w:t xml:space="preserve"> app</w:t>
+      </w:r>
+      <w:r>
+        <w:rPr>
+          <w:rFonts w:ascii="Constantia" w:eastAsia="Constantia" w:hAnsi="Constantia" w:cs="Browallia New"/>
+          <w:color w:val="595959"/>
+          <w:kern w:val="0"/>
+          <w:lang w:val="en-GB" w:eastAsia="es-ES"/>
+          <w14:ligatures w14:val="none"/>
+        </w:rPr>
+        <w:t xml:space="preserve">. </w:t>
+      </w:r>
+      <w:r>
+        <w:rPr>
+          <w:rFonts w:ascii="Constantia" w:eastAsia="Constantia" w:hAnsi="Constantia" w:cs="Browallia New"/>
+          <w:color w:val="595959"/>
+          <w:kern w:val="0"/>
+          <w:lang w:val="en-GB" w:eastAsia="es-ES"/>
+          <w14:ligatures w14:val="none"/>
+        </w:rPr>
+        <w:t xml:space="preserve">The queue </w:t>
+      </w:r>
+      <w:r>
+        <w:rPr>
+          <w:rFonts w:ascii="Constantia" w:eastAsia="Constantia" w:hAnsi="Constantia" w:cs="Browallia New"/>
+          <w:color w:val="595959"/>
+          <w:kern w:val="0"/>
+          <w:highlight w:val="cyan"/>
+          <w:lang w:val="en-GB" w:eastAsia="es-ES"/>
+          <w14:ligatures w14:val="none"/>
+        </w:rPr>
+        <w:t>is characterized by</w:t>
+      </w:r>
+      <w:r>
+        <w:rPr>
+          <w:rFonts w:ascii="Constantia" w:eastAsia="Constantia" w:hAnsi="Constantia" w:cs="Browallia New"/>
+          <w:color w:val="595959"/>
+          <w:kern w:val="0"/>
+          <w:lang w:val="en-GB" w:eastAsia="es-ES"/>
+          <w14:ligatures w14:val="none"/>
+        </w:rPr>
+        <w:t xml:space="preserve"> the </w:t>
+      </w:r>
+      <w:r>
+        <w:rPr>
+          <w:rFonts w:ascii="Constantia" w:eastAsia="Constantia" w:hAnsi="Constantia" w:cs="Browallia New"/>
+          <w:color w:val="595959"/>
+          <w:kern w:val="0"/>
+          <w:highlight w:val="green"/>
+          <w:lang w:val="en-GB" w:eastAsia="es-ES"/>
+          <w14:ligatures w14:val="none"/>
+        </w:rPr>
+        <w:t>number of people</w:t>
+      </w:r>
+      <w:r>
+        <w:rPr>
+          <w:rFonts w:ascii="Constantia" w:eastAsia="Constantia" w:hAnsi="Constantia" w:cs="Browallia New"/>
+          <w:color w:val="595959"/>
+          <w:kern w:val="0"/>
+          <w:lang w:val="en-GB" w:eastAsia="es-ES"/>
+          <w14:ligatures w14:val="none"/>
+        </w:rPr>
+        <w:t xml:space="preserve"> in queue and the estimated </w:t>
+      </w:r>
+      <w:r>
+        <w:rPr>
+          <w:rFonts w:ascii="Constantia" w:eastAsia="Constantia" w:hAnsi="Constantia" w:cs="Browallia New"/>
+          <w:color w:val="595959"/>
+          <w:kern w:val="0"/>
+          <w:highlight w:val="green"/>
+          <w:lang w:val="en-GB" w:eastAsia="es-ES"/>
+          <w14:ligatures w14:val="none"/>
+        </w:rPr>
+        <w:t>waiting time</w:t>
+      </w:r>
+      <w:r>
+        <w:rPr>
+          <w:rFonts w:ascii="Constantia" w:eastAsia="Constantia" w:hAnsi="Constantia" w:cs="Browallia New"/>
+          <w:color w:val="595959"/>
+          <w:kern w:val="0"/>
+          <w:lang w:val="en-GB" w:eastAsia="es-ES"/>
+          <w14:ligatures w14:val="none"/>
+        </w:rPr>
+        <w:t>.</w:t>
+      </w:r>
+      <w:r>
+        <w:rPr>
+          <w:rFonts w:ascii="Constantia" w:eastAsia="Constantia" w:hAnsi="Constantia" w:cs="Browallia New"/>
+          <w:color w:val="595959"/>
+          <w:kern w:val="0"/>
+          <w:lang w:val="en-GB" w:eastAsia="es-ES"/>
+          <w14:ligatures w14:val="none"/>
+        </w:rPr>
+        <w:t xml:space="preserve"> </w:t>
+      </w:r>
+      <w:r>
+        <w:rPr>
+          <w:rFonts w:ascii="Constantia" w:eastAsia="Constantia" w:hAnsi="Constantia" w:cs="Browallia New"/>
+          <w:color w:val="595959"/>
+          <w:kern w:val="0"/>
+          <w:lang w:val="en-GB" w:eastAsia="es-ES"/>
+          <w14:ligatures w14:val="none"/>
+        </w:rPr>
+        <w:t xml:space="preserve">In addition, it </w:t>
+      </w:r>
+      <w:r>
+        <w:rPr>
+          <w:rFonts w:ascii="Constantia" w:eastAsia="Constantia" w:hAnsi="Constantia" w:cs="Browallia New"/>
+          <w:color w:val="FFFFFF" w:themeColor="background1"/>
+          <w:kern w:val="0"/>
           <w:highlight w:val="magenta"/>
           <w:lang w:val="en-GB" w:eastAsia="es-ES"/>
           <w14:ligatures w14:val="none"/>
         </w:rPr>
-        <w:t>makes</w:t>
-      </w:r>
-      <w:r>
-        <w:rPr>
-          <w:rFonts w:ascii="Constantia" w:eastAsia="Constantia" w:hAnsi="Constantia" w:cs="Browallia New"/>
-          <w:color w:val="595959"/>
-          <w:kern w:val="0"/>
-          <w:lang w:val="en-GB" w:eastAsia="es-ES"/>
-          <w14:ligatures w14:val="none"/>
-        </w:rPr>
-        <w:t xml:space="preserve"> a </w:t>
+        <w:t>has</w:t>
+      </w:r>
+      <w:r>
+        <w:rPr>
+          <w:rFonts w:ascii="Constantia" w:eastAsia="Constantia" w:hAnsi="Constantia" w:cs="Browallia New"/>
+          <w:color w:val="595959"/>
+          <w:kern w:val="0"/>
+          <w:lang w:val="en-GB" w:eastAsia="es-ES"/>
+          <w14:ligatures w14:val="none"/>
+        </w:rPr>
+        <w:t xml:space="preserve"> </w:t>
+      </w:r>
+      <w:r>
+        <w:rPr>
+          <w:rFonts w:ascii="Constantia" w:eastAsia="Constantia" w:hAnsi="Constantia" w:cs="Browallia New"/>
+          <w:kern w:val="0"/>
+          <w:lang w:val="en-GB" w:eastAsia="es-ES"/>
+          <w14:ligatures w14:val="none"/>
+        </w:rPr>
+        <w:t xml:space="preserve">a total counter which keeps track of the </w:t>
+      </w:r>
+      <w:r>
+        <w:rPr>
+          <w:rFonts w:ascii="Constantia" w:eastAsia="Constantia" w:hAnsi="Constantia" w:cs="Browallia New"/>
+          <w:kern w:val="0"/>
+          <w:highlight w:val="green"/>
+          <w:lang w:val="en-GB" w:eastAsia="es-ES"/>
+          <w14:ligatures w14:val="none"/>
+        </w:rPr>
+        <w:t xml:space="preserve">total number of </w:t>
+      </w:r>
+      <w:proofErr w:type="spellStart"/>
+      <w:r>
+        <w:rPr>
+          <w:rFonts w:ascii="Constantia" w:eastAsia="Constantia" w:hAnsi="Constantia" w:cs="Browallia New"/>
+          <w:kern w:val="0"/>
+          <w:highlight w:val="green"/>
+          <w:lang w:val="en-GB" w:eastAsia="es-ES"/>
+          <w14:ligatures w14:val="none"/>
+        </w:rPr>
+        <w:t>costumers</w:t>
+      </w:r>
+      <w:proofErr w:type="spellEnd"/>
+      <w:r>
+        <w:rPr>
+          <w:rFonts w:ascii="Constantia" w:eastAsia="Constantia" w:hAnsi="Constantia" w:cs="Browallia New"/>
+          <w:kern w:val="0"/>
+          <w:lang w:val="en-GB" w:eastAsia="es-ES"/>
+          <w14:ligatures w14:val="none"/>
+        </w:rPr>
+        <w:t xml:space="preserve"> in the shop. </w:t>
+      </w:r>
+      <w:r>
+        <w:rPr>
+          <w:rFonts w:ascii="Constantia" w:eastAsia="Constantia" w:hAnsi="Constantia" w:cs="Browallia New"/>
+          <w:color w:val="595959"/>
+          <w:kern w:val="0"/>
+          <w:lang w:val="en-GB" w:eastAsia="es-ES"/>
+          <w14:ligatures w14:val="none"/>
+        </w:rPr>
+        <w:t>E</w:t>
+      </w:r>
+      <w:r>
+        <w:rPr>
+          <w:rFonts w:ascii="Constantia" w:eastAsia="Constantia" w:hAnsi="Constantia" w:cs="Browallia New"/>
+          <w:color w:val="595959"/>
+          <w:kern w:val="0"/>
+          <w:lang w:val="en-GB" w:eastAsia="es-ES"/>
+          <w14:ligatures w14:val="none"/>
+        </w:rPr>
+        <w:t xml:space="preserve">very time the customer </w:t>
+      </w:r>
+      <w:proofErr w:type="gramStart"/>
+      <w:r>
+        <w:rPr>
+          <w:rFonts w:ascii="Constantia" w:eastAsia="Constantia" w:hAnsi="Constantia" w:cs="Browallia New"/>
+          <w:color w:val="595959"/>
+          <w:kern w:val="0"/>
+          <w:lang w:val="en-GB" w:eastAsia="es-ES"/>
+          <w14:ligatures w14:val="none"/>
+        </w:rPr>
+        <w:t>buy</w:t>
+      </w:r>
+      <w:proofErr w:type="gramEnd"/>
+      <w:r>
+        <w:rPr>
+          <w:rFonts w:ascii="Constantia" w:eastAsia="Constantia" w:hAnsi="Constantia" w:cs="Browallia New"/>
+          <w:color w:val="595959"/>
+          <w:kern w:val="0"/>
+          <w:lang w:val="en-GB" w:eastAsia="es-ES"/>
+          <w14:ligatures w14:val="none"/>
+        </w:rPr>
+        <w:t xml:space="preserve"> a product in a specific shop he will </w:t>
+      </w:r>
+      <w:r>
+        <w:rPr>
+          <w:rFonts w:ascii="Constantia" w:eastAsia="Constantia" w:hAnsi="Constantia" w:cs="Browallia New"/>
+          <w:color w:val="FFFFFF" w:themeColor="background1"/>
+          <w:kern w:val="0"/>
+          <w:highlight w:val="red"/>
+          <w:lang w:val="en-GB" w:eastAsia="es-ES"/>
+          <w14:ligatures w14:val="none"/>
+        </w:rPr>
+        <w:t>receive</w:t>
+      </w:r>
+      <w:r>
+        <w:rPr>
+          <w:rFonts w:ascii="Constantia" w:eastAsia="Constantia" w:hAnsi="Constantia" w:cs="Browallia New"/>
+          <w:color w:val="595959"/>
+          <w:kern w:val="0"/>
+          <w:lang w:val="en-GB" w:eastAsia="es-ES"/>
+          <w14:ligatures w14:val="none"/>
+        </w:rPr>
+        <w:t xml:space="preserve"> </w:t>
+      </w:r>
+      <w:r>
+        <w:rPr>
+          <w:rFonts w:ascii="Constantia" w:eastAsia="Constantia" w:hAnsi="Constantia" w:cs="Browallia New"/>
+          <w:color w:val="595959"/>
+          <w:kern w:val="0"/>
+          <w:highlight w:val="green"/>
+          <w:lang w:val="en-GB" w:eastAsia="es-ES"/>
+          <w14:ligatures w14:val="none"/>
+        </w:rPr>
+        <w:t>reward points</w:t>
+      </w:r>
+      <w:r>
+        <w:rPr>
+          <w:rFonts w:ascii="Constantia" w:eastAsia="Constantia" w:hAnsi="Constantia" w:cs="Browallia New"/>
+          <w:color w:val="595959"/>
+          <w:kern w:val="0"/>
+          <w:lang w:val="en-GB" w:eastAsia="es-ES"/>
+          <w14:ligatures w14:val="none"/>
+        </w:rPr>
+        <w:t xml:space="preserve"> which can accumulate to get prizes.</w:t>
+      </w:r>
+      <w:r>
+        <w:rPr>
+          <w:rFonts w:ascii="Constantia" w:eastAsia="Constantia" w:hAnsi="Constantia" w:cs="Browallia New"/>
+          <w:color w:val="595959"/>
+          <w:kern w:val="0"/>
+          <w:lang w:val="en-GB" w:eastAsia="es-ES"/>
+          <w14:ligatures w14:val="none"/>
+        </w:rPr>
+        <w:t xml:space="preserve"> </w:t>
+      </w:r>
+      <w:r>
+        <w:rPr>
+          <w:rFonts w:ascii="Constantia" w:eastAsia="Constantia" w:hAnsi="Constantia" w:cs="Browallia New"/>
+          <w:color w:val="595959"/>
+          <w:kern w:val="0"/>
+          <w:lang w:val="en-GB" w:eastAsia="es-ES"/>
+          <w14:ligatures w14:val="none"/>
+        </w:rPr>
+        <w:t xml:space="preserve">The </w:t>
+      </w:r>
+      <w:proofErr w:type="spellStart"/>
+      <w:r>
+        <w:rPr>
+          <w:rFonts w:ascii="Constantia" w:eastAsia="Constantia" w:hAnsi="Constantia" w:cs="Browallia New"/>
+          <w:color w:val="595959"/>
+          <w:kern w:val="0"/>
+          <w:lang w:val="en-GB" w:eastAsia="es-ES"/>
+          <w14:ligatures w14:val="none"/>
+        </w:rPr>
+        <w:t>Iqueue</w:t>
+      </w:r>
+      <w:proofErr w:type="spellEnd"/>
+      <w:r>
+        <w:rPr>
+          <w:rFonts w:ascii="Constantia" w:eastAsia="Constantia" w:hAnsi="Constantia" w:cs="Browallia New"/>
+          <w:color w:val="595959"/>
+          <w:kern w:val="0"/>
+          <w:lang w:val="en-GB" w:eastAsia="es-ES"/>
+          <w14:ligatures w14:val="none"/>
+        </w:rPr>
+        <w:t xml:space="preserve"> app </w:t>
+      </w:r>
+      <w:r>
+        <w:rPr>
+          <w:rFonts w:ascii="Constantia" w:eastAsia="Constantia" w:hAnsi="Constantia" w:cs="Browallia New"/>
+          <w:color w:val="595959"/>
+          <w:kern w:val="0"/>
+          <w:lang w:val="en-GB" w:eastAsia="es-ES"/>
+          <w14:ligatures w14:val="none"/>
+        </w:rPr>
+        <w:t>also gives</w:t>
+      </w:r>
+      <w:r>
+        <w:rPr>
+          <w:rFonts w:ascii="Constantia" w:eastAsia="Constantia" w:hAnsi="Constantia" w:cs="Browallia New"/>
+          <w:color w:val="595959"/>
+          <w:kern w:val="0"/>
+          <w:lang w:val="en-GB" w:eastAsia="es-ES"/>
+          <w14:ligatures w14:val="none"/>
+        </w:rPr>
+        <w:t xml:space="preserve"> the possibility to the customer </w:t>
+      </w:r>
+      <w:r>
+        <w:rPr>
+          <w:rFonts w:ascii="Constantia" w:eastAsia="Constantia" w:hAnsi="Constantia" w:cs="Browallia New"/>
+          <w:color w:val="595959"/>
+          <w:kern w:val="0"/>
+          <w:highlight w:val="magenta"/>
+          <w:lang w:val="en-GB" w:eastAsia="es-ES"/>
+          <w14:ligatures w14:val="none"/>
+        </w:rPr>
+        <w:t>to oversees</w:t>
+      </w:r>
+      <w:r>
+        <w:rPr>
+          <w:rFonts w:ascii="Constantia" w:eastAsia="Constantia" w:hAnsi="Constantia" w:cs="Browallia New"/>
+          <w:color w:val="595959"/>
+          <w:kern w:val="0"/>
+          <w:lang w:val="en-GB" w:eastAsia="es-ES"/>
+          <w14:ligatures w14:val="none"/>
+        </w:rPr>
+        <w:t xml:space="preserve"> the products </w:t>
+      </w:r>
+      <w:r>
+        <w:rPr>
+          <w:rFonts w:ascii="Constantia" w:eastAsia="Constantia" w:hAnsi="Constantia" w:cs="Browallia New"/>
+          <w:color w:val="595959"/>
+          <w:kern w:val="0"/>
+          <w:lang w:val="en-GB" w:eastAsia="es-ES"/>
+          <w14:ligatures w14:val="none"/>
+        </w:rPr>
+        <w:t xml:space="preserve">of the shop and </w:t>
+      </w:r>
+      <w:r>
+        <w:rPr>
+          <w:rFonts w:ascii="Constantia" w:eastAsia="Constantia" w:hAnsi="Constantia" w:cs="Browallia New"/>
+          <w:color w:val="595959"/>
+          <w:kern w:val="0"/>
+          <w:lang w:val="en-GB" w:eastAsia="es-ES"/>
+          <w14:ligatures w14:val="none"/>
+        </w:rPr>
+        <w:t xml:space="preserve">to have a </w:t>
       </w:r>
       <w:r>
         <w:rPr>
@@ -1851,17 +2796,311 @@
           <w:lang w:val="en-GB" w:eastAsia="es-ES"/>
           <w14:ligatures w14:val="none"/>
         </w:rPr>
-        <w:t>booking</w:t>
-      </w:r>
-      <w:r>
-        <w:rPr>
-          <w:rFonts w:ascii="Constantia" w:eastAsia="Constantia" w:hAnsi="Constantia" w:cs="Browallia New"/>
-          <w:color w:val="595959"/>
-          <w:kern w:val="0"/>
-          <w:lang w:val="en-GB" w:eastAsia="es-ES"/>
-          <w14:ligatures w14:val="none"/>
-        </w:rPr>
-        <w:t>:</w:t>
+        <w:t>cart</w:t>
+      </w:r>
+      <w:r>
+        <w:rPr>
+          <w:rFonts w:ascii="Constantia" w:eastAsia="Constantia" w:hAnsi="Constantia" w:cs="Browallia New"/>
+          <w:color w:val="595959"/>
+          <w:kern w:val="0"/>
+          <w:lang w:val="en-GB" w:eastAsia="es-ES"/>
+          <w14:ligatures w14:val="none"/>
+        </w:rPr>
+        <w:t xml:space="preserve"> in which </w:t>
+      </w:r>
+      <w:r>
+        <w:rPr>
+          <w:rFonts w:ascii="Constantia" w:eastAsia="Constantia" w:hAnsi="Constantia" w:cs="Browallia New"/>
+          <w:color w:val="595959"/>
+          <w:kern w:val="0"/>
+          <w:highlight w:val="cyan"/>
+          <w:lang w:val="en-GB" w:eastAsia="es-ES"/>
+          <w14:ligatures w14:val="none"/>
+        </w:rPr>
+        <w:t>are present</w:t>
+      </w:r>
+      <w:r>
+        <w:rPr>
+          <w:rFonts w:ascii="Constantia" w:eastAsia="Constantia" w:hAnsi="Constantia" w:cs="Browallia New"/>
+          <w:color w:val="595959"/>
+          <w:kern w:val="0"/>
+          <w:lang w:val="en-GB" w:eastAsia="es-ES"/>
+          <w14:ligatures w14:val="none"/>
+        </w:rPr>
+        <w:t xml:space="preserve"> the </w:t>
+      </w:r>
+      <w:r>
+        <w:rPr>
+          <w:rFonts w:ascii="Constantia" w:eastAsia="Constantia" w:hAnsi="Constantia" w:cs="Browallia New"/>
+          <w:color w:val="595959"/>
+          <w:kern w:val="0"/>
+          <w:highlight w:val="green"/>
+          <w:lang w:val="en-GB" w:eastAsia="es-ES"/>
+          <w14:ligatures w14:val="none"/>
+        </w:rPr>
+        <w:t>special discounts</w:t>
+      </w:r>
+      <w:r>
+        <w:rPr>
+          <w:rFonts w:ascii="Constantia" w:eastAsia="Constantia" w:hAnsi="Constantia" w:cs="Browallia New"/>
+          <w:color w:val="595959"/>
+          <w:kern w:val="0"/>
+          <w:lang w:val="en-GB" w:eastAsia="es-ES"/>
+          <w14:ligatures w14:val="none"/>
+        </w:rPr>
+        <w:t xml:space="preserve"> and </w:t>
+      </w:r>
+      <w:r>
+        <w:rPr>
+          <w:rFonts w:ascii="Constantia" w:eastAsia="Constantia" w:hAnsi="Constantia" w:cs="Browallia New"/>
+          <w:color w:val="595959"/>
+          <w:kern w:val="0"/>
+          <w:highlight w:val="green"/>
+          <w:lang w:val="en-GB" w:eastAsia="es-ES"/>
+          <w14:ligatures w14:val="none"/>
+        </w:rPr>
+        <w:t>the wishing list</w:t>
+      </w:r>
+      <w:r>
+        <w:rPr>
+          <w:rFonts w:ascii="Constantia" w:eastAsia="Constantia" w:hAnsi="Constantia" w:cs="Browallia New"/>
+          <w:color w:val="595959"/>
+          <w:kern w:val="0"/>
+          <w:lang w:val="en-GB" w:eastAsia="es-ES"/>
+          <w14:ligatures w14:val="none"/>
+        </w:rPr>
+        <w:t xml:space="preserve"> of the products.  </w:t>
+      </w:r>
+      <w:r>
+        <w:rPr>
+          <w:rFonts w:ascii="Constantia" w:eastAsia="Constantia" w:hAnsi="Constantia" w:cs="Browallia New"/>
+          <w:color w:val="595959"/>
+          <w:kern w:val="0"/>
+          <w:lang w:val="en-GB" w:eastAsia="es-ES"/>
+          <w14:ligatures w14:val="none"/>
+        </w:rPr>
+        <w:t xml:space="preserve">It has also a </w:t>
+      </w:r>
+      <w:r>
+        <w:rPr>
+          <w:rFonts w:ascii="Constantia" w:eastAsia="Constantia" w:hAnsi="Constantia" w:cs="Browallia New"/>
+          <w:color w:val="595959"/>
+          <w:kern w:val="0"/>
+          <w:highlight w:val="yellow"/>
+          <w:lang w:val="en-GB" w:eastAsia="es-ES"/>
+          <w14:ligatures w14:val="none"/>
+        </w:rPr>
+        <w:t>purchase list</w:t>
+      </w:r>
+      <w:r>
+        <w:rPr>
+          <w:rFonts w:ascii="Constantia" w:eastAsia="Constantia" w:hAnsi="Constantia" w:cs="Browallia New"/>
+          <w:color w:val="595959"/>
+          <w:kern w:val="0"/>
+          <w:lang w:val="en-GB" w:eastAsia="es-ES"/>
+          <w14:ligatures w14:val="none"/>
+        </w:rPr>
+        <w:t xml:space="preserve"> in which </w:t>
+      </w:r>
+      <w:r>
+        <w:rPr>
+          <w:rFonts w:ascii="Constantia" w:eastAsia="Constantia" w:hAnsi="Constantia" w:cs="Browallia New"/>
+          <w:color w:val="595959"/>
+          <w:kern w:val="0"/>
+          <w:highlight w:val="cyan"/>
+          <w:lang w:val="en-GB" w:eastAsia="es-ES"/>
+          <w14:ligatures w14:val="none"/>
+        </w:rPr>
+        <w:t>are present</w:t>
+      </w:r>
+      <w:r>
+        <w:rPr>
+          <w:rFonts w:ascii="Constantia" w:eastAsia="Constantia" w:hAnsi="Constantia" w:cs="Browallia New"/>
+          <w:color w:val="595959"/>
+          <w:kern w:val="0"/>
+          <w:lang w:val="en-GB" w:eastAsia="es-ES"/>
+          <w14:ligatures w14:val="none"/>
+        </w:rPr>
+        <w:t xml:space="preserve"> the </w:t>
+      </w:r>
+      <w:r>
+        <w:rPr>
+          <w:rFonts w:ascii="Constantia" w:eastAsia="Constantia" w:hAnsi="Constantia" w:cs="Browallia New"/>
+          <w:color w:val="595959"/>
+          <w:kern w:val="0"/>
+          <w:highlight w:val="green"/>
+          <w:lang w:val="en-GB" w:eastAsia="es-ES"/>
+          <w14:ligatures w14:val="none"/>
+        </w:rPr>
+        <w:t>list of purchase</w:t>
+      </w:r>
+      <w:r>
+        <w:rPr>
+          <w:rFonts w:ascii="Constantia" w:eastAsia="Constantia" w:hAnsi="Constantia" w:cs="Browallia New"/>
+          <w:color w:val="595959"/>
+          <w:kern w:val="0"/>
+          <w:lang w:val="en-GB" w:eastAsia="es-ES"/>
+          <w14:ligatures w14:val="none"/>
+        </w:rPr>
+        <w:t xml:space="preserve"> products and the </w:t>
+      </w:r>
+      <w:r>
+        <w:rPr>
+          <w:rFonts w:ascii="Constantia" w:eastAsia="Constantia" w:hAnsi="Constantia" w:cs="Browallia New"/>
+          <w:color w:val="595959"/>
+          <w:kern w:val="0"/>
+          <w:highlight w:val="green"/>
+          <w:lang w:val="en-GB" w:eastAsia="es-ES"/>
+          <w14:ligatures w14:val="none"/>
+        </w:rPr>
+        <w:t>date of purchase</w:t>
+      </w:r>
+      <w:r>
+        <w:rPr>
+          <w:rFonts w:ascii="Constantia" w:eastAsia="Constantia" w:hAnsi="Constantia" w:cs="Browallia New"/>
+          <w:color w:val="595959"/>
+          <w:kern w:val="0"/>
+          <w:lang w:val="en-GB" w:eastAsia="es-ES"/>
+          <w14:ligatures w14:val="none"/>
+        </w:rPr>
+        <w:t xml:space="preserve">. Each customer has a list of </w:t>
+      </w:r>
+      <w:r>
+        <w:rPr>
+          <w:rFonts w:ascii="Constantia" w:eastAsia="Constantia" w:hAnsi="Constantia" w:cs="Browallia New"/>
+          <w:color w:val="595959"/>
+          <w:kern w:val="0"/>
+          <w:highlight w:val="yellow"/>
+          <w:lang w:val="en-GB" w:eastAsia="es-ES"/>
+          <w14:ligatures w14:val="none"/>
+        </w:rPr>
+        <w:t>preferred shops</w:t>
+      </w:r>
+      <w:r>
+        <w:rPr>
+          <w:rFonts w:ascii="Constantia" w:eastAsia="Constantia" w:hAnsi="Constantia" w:cs="Browallia New"/>
+          <w:color w:val="595959"/>
+          <w:kern w:val="0"/>
+          <w:lang w:val="en-GB" w:eastAsia="es-ES"/>
+          <w14:ligatures w14:val="none"/>
+        </w:rPr>
+        <w:t xml:space="preserve">, </w:t>
+      </w:r>
+      <w:r>
+        <w:rPr>
+          <w:rFonts w:ascii="Constantia" w:eastAsia="Constantia" w:hAnsi="Constantia" w:cs="Browallia New"/>
+          <w:color w:val="595959"/>
+          <w:kern w:val="0"/>
+          <w:highlight w:val="cyan"/>
+          <w:lang w:val="en-GB" w:eastAsia="es-ES"/>
+          <w14:ligatures w14:val="none"/>
+        </w:rPr>
+        <w:t>characterized b</w:t>
+      </w:r>
+      <w:r>
+        <w:rPr>
+          <w:rFonts w:ascii="Constantia" w:eastAsia="Constantia" w:hAnsi="Constantia" w:cs="Browallia New"/>
+          <w:color w:val="595959"/>
+          <w:kern w:val="0"/>
+          <w:lang w:val="en-GB" w:eastAsia="es-ES"/>
+          <w14:ligatures w14:val="none"/>
+        </w:rPr>
+        <w:t xml:space="preserve">y their </w:t>
+      </w:r>
+      <w:r>
+        <w:rPr>
+          <w:rFonts w:ascii="Constantia" w:eastAsia="Constantia" w:hAnsi="Constantia" w:cs="Browallia New"/>
+          <w:color w:val="595959"/>
+          <w:kern w:val="0"/>
+          <w:highlight w:val="green"/>
+          <w:lang w:val="en-GB" w:eastAsia="es-ES"/>
+          <w14:ligatures w14:val="none"/>
+        </w:rPr>
+        <w:t>name</w:t>
+      </w:r>
+      <w:r>
+        <w:rPr>
+          <w:rFonts w:ascii="Constantia" w:eastAsia="Constantia" w:hAnsi="Constantia" w:cs="Browallia New"/>
+          <w:color w:val="595959"/>
+          <w:kern w:val="0"/>
+          <w:lang w:val="en-GB" w:eastAsia="es-ES"/>
+          <w14:ligatures w14:val="none"/>
+        </w:rPr>
+        <w:t xml:space="preserve">. </w:t>
+      </w:r>
+      <w:r>
+        <w:rPr>
+          <w:rFonts w:ascii="Constantia" w:eastAsia="Constantia" w:hAnsi="Constantia" w:cs="Browallia New"/>
+          <w:color w:val="595959"/>
+          <w:kern w:val="0"/>
+          <w:lang w:val="en-GB" w:eastAsia="es-ES"/>
+          <w14:ligatures w14:val="none"/>
+        </w:rPr>
+        <w:t xml:space="preserve">Once the client arrives at the shop the shop owner will </w:t>
+      </w:r>
+      <w:r>
+        <w:rPr>
+          <w:rFonts w:ascii="Constantia" w:eastAsia="Constantia" w:hAnsi="Constantia" w:cs="Browallia New"/>
+          <w:color w:val="FFFFFF" w:themeColor="background1"/>
+          <w:kern w:val="0"/>
+          <w:highlight w:val="red"/>
+          <w:lang w:val="en-GB" w:eastAsia="es-ES"/>
+          <w14:ligatures w14:val="none"/>
+        </w:rPr>
+        <w:t>scan</w:t>
+      </w:r>
+      <w:r>
+        <w:rPr>
+          <w:rFonts w:ascii="Constantia" w:eastAsia="Constantia" w:hAnsi="Constantia" w:cs="Browallia New"/>
+          <w:color w:val="595959"/>
+          <w:kern w:val="0"/>
+          <w:lang w:val="en-GB" w:eastAsia="es-ES"/>
+          <w14:ligatures w14:val="none"/>
+        </w:rPr>
+        <w:t xml:space="preserve"> the QR code and the </w:t>
+      </w:r>
+      <w:proofErr w:type="spellStart"/>
+      <w:r>
+        <w:rPr>
+          <w:rFonts w:ascii="Constantia" w:eastAsia="Constantia" w:hAnsi="Constantia" w:cs="Browallia New"/>
+          <w:color w:val="595959"/>
+          <w:kern w:val="0"/>
+          <w:lang w:val="en-GB" w:eastAsia="es-ES"/>
+          <w14:ligatures w14:val="none"/>
+        </w:rPr>
+        <w:t>Iqueue</w:t>
+      </w:r>
+      <w:proofErr w:type="spellEnd"/>
+      <w:r>
+        <w:rPr>
+          <w:rFonts w:ascii="Constantia" w:eastAsia="Constantia" w:hAnsi="Constantia" w:cs="Browallia New"/>
+          <w:color w:val="595959"/>
+          <w:kern w:val="0"/>
+          <w:lang w:val="en-GB" w:eastAsia="es-ES"/>
+          <w14:ligatures w14:val="none"/>
+        </w:rPr>
+        <w:t xml:space="preserve"> app will </w:t>
+      </w:r>
+      <w:r>
+        <w:rPr>
+          <w:rFonts w:ascii="Constantia" w:eastAsia="Constantia" w:hAnsi="Constantia" w:cs="Browallia New"/>
+          <w:color w:val="FFFFFF" w:themeColor="background1"/>
+          <w:kern w:val="0"/>
+          <w:highlight w:val="red"/>
+          <w:lang w:val="en-GB" w:eastAsia="es-ES"/>
+          <w14:ligatures w14:val="none"/>
+        </w:rPr>
+        <w:t>remove</w:t>
+      </w:r>
+      <w:r>
+        <w:rPr>
+          <w:rFonts w:ascii="Constantia" w:eastAsia="Constantia" w:hAnsi="Constantia" w:cs="Browallia New"/>
+          <w:color w:val="595959"/>
+          <w:kern w:val="0"/>
+          <w:lang w:val="en-GB" w:eastAsia="es-ES"/>
+          <w14:ligatures w14:val="none"/>
+        </w:rPr>
+        <w:t xml:space="preserve"> the client from the queue of the shop.</w:t>
       </w:r>
       <w:r>
         <w:rPr>
@@ -1872,336 +3111,6 @@
           <w14:ligatures w14:val="none"/>
         </w:rPr>
         <w:t xml:space="preserve"> </w:t>
-      </w:r>
-      <w:r>
-        <w:rPr>
-          <w:rFonts w:ascii="Constantia" w:eastAsia="Constantia" w:hAnsi="Constantia" w:cs="Browallia New"/>
-          <w:color w:val="595959"/>
-          <w:kern w:val="0"/>
-          <w:highlight w:val="red"/>
-          <w:lang w:val="en-GB" w:eastAsia="es-ES"/>
-          <w14:ligatures w14:val="none"/>
-        </w:rPr>
-        <w:t>selects the time slot</w:t>
-      </w:r>
-      <w:r>
-        <w:rPr>
-          <w:rFonts w:ascii="Constantia" w:eastAsia="Constantia" w:hAnsi="Constantia" w:cs="Browallia New"/>
-          <w:color w:val="595959"/>
-          <w:kern w:val="0"/>
-          <w:lang w:val="en-GB" w:eastAsia="es-ES"/>
-          <w14:ligatures w14:val="none"/>
-        </w:rPr>
-        <w:t xml:space="preserve"> in which he/she will arrive. After that a </w:t>
-      </w:r>
-      <w:r>
-        <w:rPr>
-          <w:rFonts w:ascii="Constantia" w:eastAsia="Constantia" w:hAnsi="Constantia" w:cs="Browallia New"/>
-          <w:color w:val="595959"/>
-          <w:kern w:val="0"/>
-          <w:highlight w:val="yellow"/>
-          <w:lang w:val="en-GB" w:eastAsia="es-ES"/>
-          <w14:ligatures w14:val="none"/>
-        </w:rPr>
-        <w:t>QR code</w:t>
-      </w:r>
-      <w:r>
-        <w:rPr>
-          <w:rFonts w:ascii="Constantia" w:eastAsia="Constantia" w:hAnsi="Constantia" w:cs="Browallia New"/>
-          <w:color w:val="595959"/>
-          <w:kern w:val="0"/>
-          <w:lang w:val="en-GB" w:eastAsia="es-ES"/>
-          <w14:ligatures w14:val="none"/>
-        </w:rPr>
-        <w:t xml:space="preserve"> will be </w:t>
-      </w:r>
-      <w:r>
-        <w:rPr>
-          <w:rFonts w:ascii="Constantia" w:eastAsia="Constantia" w:hAnsi="Constantia" w:cs="Browallia New"/>
-          <w:color w:val="595959"/>
-          <w:kern w:val="0"/>
-          <w:highlight w:val="red"/>
-          <w:lang w:val="en-GB" w:eastAsia="es-ES"/>
-          <w14:ligatures w14:val="none"/>
-        </w:rPr>
-        <w:t>generated</w:t>
-      </w:r>
-      <w:r>
-        <w:rPr>
-          <w:rFonts w:ascii="Constantia" w:eastAsia="Constantia" w:hAnsi="Constantia" w:cs="Browallia New"/>
-          <w:color w:val="595959"/>
-          <w:kern w:val="0"/>
-          <w:lang w:val="en-GB" w:eastAsia="es-ES"/>
-          <w14:ligatures w14:val="none"/>
-        </w:rPr>
-        <w:t xml:space="preserve"> </w:t>
-      </w:r>
-      <w:r>
-        <w:rPr>
-          <w:rFonts w:ascii="Constantia" w:eastAsia="Constantia" w:hAnsi="Constantia" w:cs="Browallia New"/>
-          <w:color w:val="595959"/>
-          <w:kern w:val="0"/>
-          <w:lang w:val="en-GB" w:eastAsia="es-ES"/>
-          <w14:ligatures w14:val="none"/>
-        </w:rPr>
-        <w:t xml:space="preserve">by the app </w:t>
-      </w:r>
-      <w:r>
-        <w:rPr>
-          <w:rFonts w:ascii="Constantia" w:eastAsia="Constantia" w:hAnsi="Constantia" w:cs="Browallia New"/>
-          <w:color w:val="595959"/>
-          <w:kern w:val="0"/>
-          <w:lang w:val="en-GB" w:eastAsia="es-ES"/>
-          <w14:ligatures w14:val="none"/>
-        </w:rPr>
-        <w:t xml:space="preserve">for the costumer and at the same time a notification </w:t>
-      </w:r>
-      <w:r>
-        <w:rPr>
-          <w:rFonts w:ascii="Constantia" w:eastAsia="Constantia" w:hAnsi="Constantia" w:cs="Browallia New"/>
-          <w:color w:val="595959"/>
-          <w:kern w:val="0"/>
-          <w:highlight w:val="red"/>
-          <w:lang w:val="en-GB" w:eastAsia="es-ES"/>
-          <w14:ligatures w14:val="none"/>
-        </w:rPr>
-        <w:t>will be sen</w:t>
-      </w:r>
-      <w:r>
-        <w:rPr>
-          <w:rFonts w:ascii="Constantia" w:eastAsia="Constantia" w:hAnsi="Constantia" w:cs="Browallia New"/>
-          <w:color w:val="595959"/>
-          <w:kern w:val="0"/>
-          <w:lang w:val="en-GB" w:eastAsia="es-ES"/>
-          <w14:ligatures w14:val="none"/>
-        </w:rPr>
-        <w:t xml:space="preserve">t to the shop owner. Once the client arrives at the shop the shop owner will </w:t>
-      </w:r>
-      <w:r>
-        <w:rPr>
-          <w:rFonts w:ascii="Constantia" w:eastAsia="Constantia" w:hAnsi="Constantia" w:cs="Browallia New"/>
-          <w:color w:val="FFFFFF" w:themeColor="background1"/>
-          <w:kern w:val="0"/>
-          <w:highlight w:val="red"/>
-          <w:lang w:val="en-GB" w:eastAsia="es-ES"/>
-          <w14:ligatures w14:val="none"/>
-        </w:rPr>
-        <w:t>scan</w:t>
-      </w:r>
-      <w:r>
-        <w:rPr>
-          <w:rFonts w:ascii="Constantia" w:eastAsia="Constantia" w:hAnsi="Constantia" w:cs="Browallia New"/>
-          <w:color w:val="595959"/>
-          <w:kern w:val="0"/>
-          <w:lang w:val="en-GB" w:eastAsia="es-ES"/>
-          <w14:ligatures w14:val="none"/>
-        </w:rPr>
-        <w:t xml:space="preserve"> the QR code and the </w:t>
-      </w:r>
-      <w:proofErr w:type="spellStart"/>
-      <w:r>
-        <w:rPr>
-          <w:rFonts w:ascii="Constantia" w:eastAsia="Constantia" w:hAnsi="Constantia" w:cs="Browallia New"/>
-          <w:color w:val="595959"/>
-          <w:kern w:val="0"/>
-          <w:lang w:val="en-GB" w:eastAsia="es-ES"/>
-          <w14:ligatures w14:val="none"/>
-        </w:rPr>
-        <w:t>Iqueue</w:t>
-      </w:r>
-      <w:proofErr w:type="spellEnd"/>
-      <w:r>
-        <w:rPr>
-          <w:rFonts w:ascii="Constantia" w:eastAsia="Constantia" w:hAnsi="Constantia" w:cs="Browallia New"/>
-          <w:color w:val="595959"/>
-          <w:kern w:val="0"/>
-          <w:lang w:val="en-GB" w:eastAsia="es-ES"/>
-          <w14:ligatures w14:val="none"/>
-        </w:rPr>
-        <w:t xml:space="preserve"> app will </w:t>
-      </w:r>
-      <w:r>
-        <w:rPr>
-          <w:rFonts w:ascii="Constantia" w:eastAsia="Constantia" w:hAnsi="Constantia" w:cs="Browallia New"/>
-          <w:color w:val="FFFFFF" w:themeColor="background1"/>
-          <w:kern w:val="0"/>
-          <w:highlight w:val="red"/>
-          <w:lang w:val="en-GB" w:eastAsia="es-ES"/>
-          <w14:ligatures w14:val="none"/>
-        </w:rPr>
-        <w:t>remove</w:t>
-      </w:r>
-      <w:r>
-        <w:rPr>
-          <w:rFonts w:ascii="Constantia" w:eastAsia="Constantia" w:hAnsi="Constantia" w:cs="Browallia New"/>
-          <w:color w:val="595959"/>
-          <w:kern w:val="0"/>
-          <w:lang w:val="en-GB" w:eastAsia="es-ES"/>
-          <w14:ligatures w14:val="none"/>
-        </w:rPr>
-        <w:t xml:space="preserve"> the client from the queue of the shop.</w:t>
-      </w:r>
-      <w:r>
-        <w:rPr>
-          <w:rFonts w:ascii="Constantia" w:eastAsia="Constantia" w:hAnsi="Constantia" w:cs="Browallia New"/>
-          <w:color w:val="595959"/>
-          <w:kern w:val="0"/>
-          <w:lang w:val="en-GB" w:eastAsia="es-ES"/>
-          <w14:ligatures w14:val="none"/>
-        </w:rPr>
-        <w:t xml:space="preserve"> In addition, every time the customer buy a product in a specific shop he will </w:t>
-      </w:r>
-      <w:r>
-        <w:rPr>
-          <w:rFonts w:ascii="Constantia" w:eastAsia="Constantia" w:hAnsi="Constantia" w:cs="Browallia New"/>
-          <w:color w:val="FFFFFF" w:themeColor="background1"/>
-          <w:kern w:val="0"/>
-          <w:highlight w:val="red"/>
-          <w:lang w:val="en-GB" w:eastAsia="es-ES"/>
-          <w14:ligatures w14:val="none"/>
-        </w:rPr>
-        <w:t>receive</w:t>
-      </w:r>
-      <w:r>
-        <w:rPr>
-          <w:rFonts w:ascii="Constantia" w:eastAsia="Constantia" w:hAnsi="Constantia" w:cs="Browallia New"/>
-          <w:color w:val="595959"/>
-          <w:kern w:val="0"/>
-          <w:lang w:val="en-GB" w:eastAsia="es-ES"/>
-          <w14:ligatures w14:val="none"/>
-        </w:rPr>
-        <w:t xml:space="preserve"> </w:t>
-      </w:r>
-      <w:r>
-        <w:rPr>
-          <w:rFonts w:ascii="Constantia" w:eastAsia="Constantia" w:hAnsi="Constantia" w:cs="Browallia New"/>
-          <w:color w:val="595959"/>
-          <w:kern w:val="0"/>
-          <w:highlight w:val="green"/>
-          <w:lang w:val="en-GB" w:eastAsia="es-ES"/>
-          <w14:ligatures w14:val="none"/>
-        </w:rPr>
-        <w:t>reward points</w:t>
-      </w:r>
-      <w:r>
-        <w:rPr>
-          <w:rFonts w:ascii="Constantia" w:eastAsia="Constantia" w:hAnsi="Constantia" w:cs="Browallia New"/>
-          <w:color w:val="595959"/>
-          <w:kern w:val="0"/>
-          <w:lang w:val="en-GB" w:eastAsia="es-ES"/>
-          <w14:ligatures w14:val="none"/>
-        </w:rPr>
-        <w:t xml:space="preserve"> which can accumulate to get prizes.</w:t>
-      </w:r>
-    </w:p>
-    <w:p>
-      <w:pPr>
-        <w:tabs>
-          <w:tab w:val="left" w:pos="3975"/>
-        </w:tabs>
-        <w:jc w:val="both"/>
-        <w:rPr>
-          <w:rFonts w:ascii="Constantia" w:eastAsia="Constantia" w:hAnsi="Constantia" w:cs="Browallia New"/>
-          <w:color w:val="595959"/>
-          <w:kern w:val="0"/>
-          <w:lang w:val="en-GB" w:eastAsia="es-ES"/>
-          <w14:ligatures w14:val="none"/>
-        </w:rPr>
-      </w:pPr>
-      <w:r>
-        <w:rPr>
-          <w:rFonts w:ascii="Constantia" w:eastAsia="Constantia" w:hAnsi="Constantia" w:cs="Browallia New"/>
-          <w:color w:val="595959"/>
-          <w:kern w:val="0"/>
-          <w:lang w:val="en-GB" w:eastAsia="es-ES"/>
-          <w14:ligatures w14:val="none"/>
-        </w:rPr>
-        <w:t xml:space="preserve">If in the shop arrives a costumer without the </w:t>
-      </w:r>
-      <w:proofErr w:type="spellStart"/>
-      <w:r>
-        <w:rPr>
-          <w:rFonts w:ascii="Constantia" w:eastAsia="Constantia" w:hAnsi="Constantia" w:cs="Browallia New"/>
-          <w:color w:val="595959"/>
-          <w:kern w:val="0"/>
-          <w:lang w:val="en-GB" w:eastAsia="es-ES"/>
-          <w14:ligatures w14:val="none"/>
-        </w:rPr>
-        <w:t>Iqueue</w:t>
-      </w:r>
-      <w:proofErr w:type="spellEnd"/>
-      <w:r>
-        <w:rPr>
-          <w:rFonts w:ascii="Constantia" w:eastAsia="Constantia" w:hAnsi="Constantia" w:cs="Browallia New"/>
-          <w:color w:val="595959"/>
-          <w:kern w:val="0"/>
-          <w:lang w:val="en-GB" w:eastAsia="es-ES"/>
-          <w14:ligatures w14:val="none"/>
-        </w:rPr>
-        <w:t xml:space="preserve"> app, the shop owner should manually increment/decrement </w:t>
-      </w:r>
-      <w:r>
-        <w:rPr>
-          <w:rFonts w:ascii="Constantia" w:eastAsia="Constantia" w:hAnsi="Constantia" w:cs="Browallia New"/>
-          <w:color w:val="595959"/>
-          <w:kern w:val="0"/>
-          <w:lang w:val="en-GB" w:eastAsia="es-ES"/>
-          <w14:ligatures w14:val="none"/>
-        </w:rPr>
-        <w:t xml:space="preserve">the queue. </w:t>
-      </w:r>
-      <w:r>
-        <w:rPr>
-          <w:rFonts w:ascii="Constantia" w:eastAsia="Constantia" w:hAnsi="Constantia" w:cs="Browallia New"/>
-          <w:color w:val="595959"/>
-          <w:kern w:val="0"/>
-          <w:lang w:val="en-GB" w:eastAsia="es-ES"/>
-          <w14:ligatures w14:val="none"/>
-        </w:rPr>
-        <w:t xml:space="preserve">The </w:t>
-      </w:r>
-      <w:proofErr w:type="spellStart"/>
-      <w:r>
-        <w:rPr>
-          <w:rFonts w:ascii="Constantia" w:eastAsia="Constantia" w:hAnsi="Constantia" w:cs="Browallia New"/>
-          <w:color w:val="595959"/>
-          <w:kern w:val="0"/>
-          <w:lang w:val="en-GB" w:eastAsia="es-ES"/>
-          <w14:ligatures w14:val="none"/>
-        </w:rPr>
-        <w:t>Iqueue</w:t>
-      </w:r>
-      <w:proofErr w:type="spellEnd"/>
-      <w:r>
-        <w:rPr>
-          <w:rFonts w:ascii="Constantia" w:eastAsia="Constantia" w:hAnsi="Constantia" w:cs="Browallia New"/>
-          <w:color w:val="595959"/>
-          <w:kern w:val="0"/>
-          <w:lang w:val="en-GB" w:eastAsia="es-ES"/>
-          <w14:ligatures w14:val="none"/>
-        </w:rPr>
-        <w:t xml:space="preserve"> app will have a </w:t>
-      </w:r>
-      <w:r>
-        <w:rPr>
-          <w:rFonts w:ascii="Constantia" w:eastAsia="Constantia" w:hAnsi="Constantia" w:cs="Browallia New"/>
-          <w:color w:val="595959"/>
-          <w:kern w:val="0"/>
-          <w:highlight w:val="yellow"/>
-          <w:lang w:val="en-GB" w:eastAsia="es-ES"/>
-          <w14:ligatures w14:val="none"/>
-        </w:rPr>
-        <w:t>counter</w:t>
-      </w:r>
-      <w:r>
-        <w:rPr>
-          <w:rFonts w:ascii="Constantia" w:eastAsia="Constantia" w:hAnsi="Constantia" w:cs="Browallia New"/>
-          <w:color w:val="595959"/>
-          <w:kern w:val="0"/>
-          <w:lang w:val="en-GB" w:eastAsia="es-ES"/>
-          <w14:ligatures w14:val="none"/>
-        </w:rPr>
-        <w:t xml:space="preserve"> with the total number of costumers for that specific shop during the day,</w:t>
       </w:r>
     </w:p>
     <w:p>
@@ -3252,6 +4161,7 @@
           <w:lang w:bidi="th-TH"/>
           <w14:ligatures w14:val="none"/>
         </w:rPr>
+        <w:lastRenderedPageBreak/>
         <w:t>Come gestire special offer???</w:t>
       </w:r>
     </w:p>
@@ -3380,7 +4290,6 @@
           <w:lang w:bidi="th-TH"/>
           <w14:ligatures w14:val="none"/>
         </w:rPr>
-        <w:lastRenderedPageBreak/>
         <w:t>Insert_product_discount(in Ids:string, in Idp:string, v:real): string: v corrisponde al valore del discount; essa è sp</w:t>
       </w:r>
       <w:r>

</xml_diff>